<commit_message>
Dani worked on discussion
</commit_message>
<xml_diff>
--- a/documents/DaniGargya_MA_intro_jul24.docx
+++ b/documents/DaniGargya_MA_intro_jul24.docx
@@ -2460,7 +2460,23 @@
           <w:szCs w:val="24"/>
         </w:rPr>
         <w:lastRenderedPageBreak/>
-        <w:t>individual self-efficacy to predict private behaviours and collective efficacy to predict activist behaviour (Hamann &amp; Reese, 2020; Morton et al., 2011). Although the pathways and interlinkages between individual and collective self-efficacy beliefs are not yet fully understood, research can contribute to practical interventions based on this differentiation. Some research suggests a path from collective to individual self-efficacy to private behaviour (</w:t>
+        <w:t xml:space="preserve">individual self-efficacy to predict private behaviours and collective efficacy to predict activist behaviour (Hamann &amp; Reese, 2020; Morton et al., 2011). Although the pathways and interlinkages between </w:t>
+      </w:r>
+      <w:r>
+        <w:rPr>
+          <w:rFonts w:ascii="Calibri" w:hAnsi="Calibri" w:cs="Calibri"/>
+          <w:sz w:val="24"/>
+          <w:szCs w:val="24"/>
+        </w:rPr>
+        <w:t>personal</w:t>
+      </w:r>
+      <w:r>
+        <w:rPr>
+          <w:rFonts w:ascii="Calibri" w:hAnsi="Calibri" w:cs="Calibri"/>
+          <w:sz w:val="24"/>
+          <w:szCs w:val="24"/>
+        </w:rPr>
+        <w:t xml:space="preserve"> and collective efficacy beliefs are not yet fully understood, research can contribute to practical interventions based on this differentiation. Some research suggests a path from collective to individual self-efficacy to private behaviour (</w:t>
       </w:r>
       <w:proofErr w:type="spellStart"/>
       <w:r>
@@ -2603,9 +2619,6 @@
     <w:p>
       <w:pPr>
         <w:jc w:val="both"/>
-        <w:rPr>
-          <w:rFonts w:hAnsiTheme="minorHAnsi" w:cstheme="minorHAnsi"/>
-        </w:rPr>
       </w:pPr>
       <w:r>
         <w:t>My aim is to quantify how ESD interventions influence students</w:t>
@@ -2614,7 +2627,61 @@
         <w:t>’</w:t>
       </w:r>
       <w:r>
-        <w:t xml:space="preserve"> sustainability competencies over time. Existing empirical data from an innovative ESD intervention project on sustainability attitudes and sustainability behaviour based on the TPB (Pauli, 2023) and the opportunity for continuous data collection allow for long-term assessments of sustainability competencies over time. Recent theoretical developments on self-efficacy beliefs provide a new opportunity to enrich these measurements. By integrating previous quantitative research from a school with current, theoretically comprehensive data collection at the same school, my analysis provides insights into the effectiveness of ESD projects in fostering human agency among high school students.</w:t>
+        <w:t xml:space="preserve"> sustainability competencies. </w:t>
+      </w:r>
+      <w:r>
+        <w:t>Specifically, I will focus on sustainability competencies, operationalised as sustainability attitude and sustainability behaviour, captured by scales based on the theory of planned behaviour. Additionally, I will assess efficacy beliefs</w:t>
+      </w:r>
+      <w:r>
+        <w:t xml:space="preserve"> through scales</w:t>
+      </w:r>
+      <w:r>
+        <w:t>, operationalised based on the newly developed triple A framework.  To achieve this, I investigate the influence of an innovative ESD intervention at one school,</w:t>
+      </w:r>
+      <w:r>
+        <w:t xml:space="preserve"> in a quasi-experimental</w:t>
+      </w:r>
+      <w:r>
+        <w:t xml:space="preserve"> </w:t>
+      </w:r>
+      <w:r>
+        <w:t>l</w:t>
+      </w:r>
+      <w:r>
+        <w:t xml:space="preserve">ongitudinal study </w:t>
+      </w:r>
+      <w:r>
+        <w:t>with a</w:t>
+      </w:r>
+      <w:r>
+        <w:t xml:space="preserve"> treatment</w:t>
+      </w:r>
+      <w:r>
+        <w:t>-</w:t>
+      </w:r>
+      <w:r>
+        <w:t>group</w:t>
+      </w:r>
+      <w:r>
+        <w:t xml:space="preserve"> </w:t>
+      </w:r>
+      <w:r>
+        <w:t>control</w:t>
+      </w:r>
+      <w:r>
+        <w:t>-</w:t>
+      </w:r>
+      <w:r>
+        <w:t>group comparison</w:t>
+      </w:r>
+      <w:r>
+        <w:t xml:space="preserve">, by analysing 206 self-reported surveys </w:t>
+      </w:r>
+      <w:r>
+        <w:t xml:space="preserve">from three different measurement points </w:t>
+      </w:r>
+      <w:r>
+        <w:t>of sustainability competencies indicators, addressing the following research questions (RQ):</w:t>
       </w:r>
     </w:p>
     <w:p>
@@ -2820,19 +2887,75 @@
       <w:bookmarkStart w:id="9" w:name="_Toc172630912"/>
     </w:p>
     <w:p/>
-    <w:p/>
-    <w:p/>
-    <w:p/>
-    <w:p/>
     <w:p>
       <w:pPr>
         <w:pStyle w:val="Heading2"/>
       </w:pPr>
       <w:r>
+        <w:t>Research hypotheses and predictions</w:t>
+      </w:r>
+      <w:bookmarkEnd w:id="9"/>
+    </w:p>
+    <w:p>
+      <w:pPr>
+        <w:jc w:val="both"/>
+      </w:pPr>
+      <w:r>
+        <w:t xml:space="preserve">I hypothesize that sustainability attitude and sustainability behaviour will increase over time. The magnitude of sustainability competencies gains increases for the involved group. When looking at the relationship between sustainability attitude/ sustainability behaviour and efficacy beliefs, I hypothesize a strong correlation. I hypothesize that efficacy beliefs will vary within and across the involved and control group, regarding personal and collective, and aim- and action-focussed efficacy beliefs. Those hypotheses will be tested against the null hypotheses of no increase of SA and SB over </w:t>
+      </w:r>
+      <w:r>
         <w:lastRenderedPageBreak/>
-        <w:t>Research hypotheses and predictions</w:t>
-      </w:r>
-      <w:bookmarkEnd w:id="9"/>
+        <w:t xml:space="preserve">time, no relationship between SA/SB and efficacy beliefs, and no differences </w:t>
+      </w:r>
+      <w:r>
+        <w:t xml:space="preserve">of efficacy beliefs </w:t>
+      </w:r>
+      <w:r>
+        <w:t xml:space="preserve">within and between </w:t>
+      </w:r>
+      <w:r>
+        <w:t xml:space="preserve">the </w:t>
+      </w:r>
+      <w:r>
+        <w:t xml:space="preserve">groups. </w:t>
+      </w:r>
+    </w:p>
+    <w:p>
+      <w:pPr>
+        <w:jc w:val="both"/>
+      </w:pPr>
+      <w:r>
+        <w:t xml:space="preserve">I predict greater </w:t>
+      </w:r>
+      <w:r>
+        <w:t>higher SA and SB for the involved students, as innovative learning methods seem promising</w:t>
+      </w:r>
+      <w:r>
+        <w:t xml:space="preserve"> to achieve SA and SB</w:t>
+      </w:r>
+      <w:r>
+        <w:t>. I predict the relationship between SA/SB and efficacy beliefs to be strong, as they are capturing the same latent construct. I predict higher collective and aim-focussed efficacy beliefs for the involved group, as they differ in the mastering</w:t>
+      </w:r>
+      <w:r>
+        <w:t xml:space="preserve"> experience</w:t>
+      </w:r>
+      <w:r>
+        <w:t xml:space="preserve"> and therefore in their learning (Figure </w:t>
+      </w:r>
+      <w:r>
+        <w:t>1</w:t>
+      </w:r>
+      <w:r>
+        <w:t xml:space="preserve">). </w:t>
+      </w:r>
+    </w:p>
+    <w:p>
+      <w:pPr>
+        <w:jc w:val="both"/>
+      </w:pPr>
+      <w:r>
+        <w:t>If I find support for my null hypotheses, this will indicate that the scales used cannot sufficiently capture sustainability competencies resulting from an innovative ESD intervention, but also questions whether the current approaches to ESD interventions are adequate. If the results are in line with my alternative hypotheses, this will demonstrate the importance of innovative ESD interventions for fostering human agency.</w:t>
+      </w:r>
     </w:p>
     <w:p>
       <w:pPr>
@@ -2951,7 +3074,13 @@
         </w:rPr>
       </w:pPr>
       <w:r>
-        <w:t xml:space="preserve">Figure XX: </w:t>
+        <w:t xml:space="preserve">Figure </w:t>
+      </w:r>
+      <w:r>
+        <w:t>1</w:t>
+      </w:r>
+      <w:r>
+        <w:t xml:space="preserve">: </w:t>
       </w:r>
       <w:r>
         <w:rPr>
@@ -3012,7 +3141,11 @@
         <w:t xml:space="preserve"> </w:t>
       </w:r>
       <w:r>
-        <w:t>how an innovative ESD intervention can influence the sustainability attitude, sustainability behaviour, and self-efficacy beliefs of high school students at three different time points of the intervention: before the start (t0), straight after the completion of the intervention (t1), and one year after the end of the intervention (t</w:t>
+        <w:t xml:space="preserve">how an innovative ESD intervention can influence the sustainability attitude, sustainability </w:t>
+      </w:r>
+      <w:r>
+        <w:lastRenderedPageBreak/>
+        <w:t>behaviour, and self-efficacy beliefs of high school students at three different time points of the intervention: before the start (t0), straight after the completion of the intervention (t1), and one year after the end of the intervention (t</w:t>
       </w:r>
       <w:r>
         <w:t>2</w:t>

</xml_diff>